<commit_message>
JitendraPancholi - Chat V1.6 - GroupChat, History added
</commit_message>
<xml_diff>
--- a/Documents/Chat/JIT- JG&YK 1-24-18 CRITICAL(EDIT!).docx
+++ b/Documents/Chat/JIT- JG&YK 1-24-18 CRITICAL(EDIT!).docx
@@ -1,6 +1,6 @@
 
 <file path=word/document.xml><?xml version="1.0" encoding="utf-8"?>
-<w:document xmlns:wpc="http://schemas.microsoft.com/office/word/2010/wordprocessingCanvas" xmlns:mc="http://schemas.openxmlformats.org/markup-compatibility/2006" xmlns:o="urn:schemas-microsoft-com:office:office" xmlns:r="http://schemas.openxmlformats.org/officeDocument/2006/relationships" xmlns:m="http://schemas.openxmlformats.org/officeDocument/2006/math" xmlns:v="urn:schemas-microsoft-com:vml" xmlns:wp14="http://schemas.microsoft.com/office/word/2010/wordprocessingDrawing" xmlns:wp="http://schemas.openxmlformats.org/drawingml/2006/wordprocessingDrawing" xmlns:w10="urn:schemas-microsoft-com:office:word" xmlns:w="http://schemas.openxmlformats.org/wordprocessingml/2006/main" xmlns:w14="http://schemas.microsoft.com/office/word/2010/wordml" xmlns:w15="http://schemas.microsoft.com/office/word/2012/wordml" xmlns:wpg="http://schemas.microsoft.com/office/word/2010/wordprocessingGroup" xmlns:wpi="http://schemas.microsoft.com/office/word/2010/wordprocessingInk" xmlns:wne="http://schemas.microsoft.com/office/word/2006/wordml" xmlns:wps="http://schemas.microsoft.com/office/word/2010/wordprocessingShape" mc:Ignorable="w14 w15 wp14">
+<w:document xmlns:wpc="http://schemas.microsoft.com/office/word/2010/wordprocessingCanvas" xmlns:cx="http://schemas.microsoft.com/office/drawing/2014/chartex" xmlns:cx1="http://schemas.microsoft.com/office/drawing/2015/9/8/chartex" xmlns:cx2="http://schemas.microsoft.com/office/drawing/2015/10/21/chartex" xmlns:cx3="http://schemas.microsoft.com/office/drawing/2016/5/9/chartex" xmlns:cx4="http://schemas.microsoft.com/office/drawing/2016/5/10/chartex" xmlns:cx5="http://schemas.microsoft.com/office/drawing/2016/5/11/chartex" xmlns:cx6="http://schemas.microsoft.com/office/drawing/2016/5/12/chartex" xmlns:cx7="http://schemas.microsoft.com/office/drawing/2016/5/13/chartex" xmlns:cx8="http://schemas.microsoft.com/office/drawing/2016/5/14/chartex" xmlns:mc="http://schemas.openxmlformats.org/markup-compatibility/2006" xmlns:aink="http://schemas.microsoft.com/office/drawing/2016/ink" xmlns:am3d="http://schemas.microsoft.com/office/drawing/2017/model3d" xmlns:o="urn:schemas-microsoft-com:office:office" xmlns:r="http://schemas.openxmlformats.org/officeDocument/2006/relationships" xmlns:m="http://schemas.openxmlformats.org/officeDocument/2006/math" xmlns:v="urn:schemas-microsoft-com:vml" xmlns:wp14="http://schemas.microsoft.com/office/word/2010/wordprocessingDrawing" xmlns:wp="http://schemas.openxmlformats.org/drawingml/2006/wordprocessingDrawing" xmlns:w10="urn:schemas-microsoft-com:office:word" xmlns:w="http://schemas.openxmlformats.org/wordprocessingml/2006/main" xmlns:w14="http://schemas.microsoft.com/office/word/2010/wordml" xmlns:w15="http://schemas.microsoft.com/office/word/2012/wordml" xmlns:w16cid="http://schemas.microsoft.com/office/word/2016/wordml/cid" xmlns:w16se="http://schemas.microsoft.com/office/word/2015/wordml/symex" xmlns:wpg="http://schemas.microsoft.com/office/word/2010/wordprocessingGroup" xmlns:wpi="http://schemas.microsoft.com/office/word/2010/wordprocessingInk" xmlns:wne="http://schemas.microsoft.com/office/word/2006/wordml" xmlns:wps="http://schemas.microsoft.com/office/word/2010/wordprocessingShape" mc:Ignorable="w14 w15 w16se w16cid wp14">
   <w:body>
     <w:p>
       <w:pPr>
@@ -9,8 +9,6 @@
           <w:u w:val="single"/>
         </w:rPr>
       </w:pPr>
-      <w:bookmarkStart w:id="0" w:name="_GoBack"/>
-      <w:bookmarkEnd w:id="0"/>
       <w:r>
         <w:rPr>
           <w:b/>
@@ -20,14 +18,32 @@
       </w:r>
     </w:p>
     <w:p>
-      <w:r>
-        <w:t>Desc) format:  chat – Phone/Vmail(1) – Email …. To the right as seen in image</w:t>
-      </w:r>
-    </w:p>
-    <w:p>
-      <w:r>
-        <w:t>add link “ALL” in red font…..</w:t>
-      </w:r>
+      <w:proofErr w:type="spellStart"/>
+      <w:r>
+        <w:t>Desc</w:t>
+      </w:r>
+      <w:proofErr w:type="spellEnd"/>
+      <w:r>
+        <w:t>) format:  chat – Phone/</w:t>
+      </w:r>
+      <w:proofErr w:type="gramStart"/>
+      <w:r>
+        <w:t>Vmail(</w:t>
+      </w:r>
+      <w:proofErr w:type="gramEnd"/>
+      <w:r>
+        <w:t>1) – Email …. To the right as seen in image</w:t>
+      </w:r>
+    </w:p>
+    <w:p>
+      <w:r>
+        <w:t>add link “ALL” in red font</w:t>
+      </w:r>
+      <w:proofErr w:type="gramStart"/>
+      <w:r>
+        <w:t>…..</w:t>
+      </w:r>
+      <w:proofErr w:type="gramEnd"/>
       <w:r>
         <w:t xml:space="preserve"> </w:t>
       </w:r>
@@ -41,7 +57,7 @@
           <w:noProof/>
         </w:rPr>
         <w:drawing>
-          <wp:inline distT="0" distB="0" distL="0" distR="0" wp14:anchorId="2EEA310A" wp14:editId="69681430">
+          <wp:inline distT="0" distB="0" distL="0" distR="0" wp14:anchorId="3E957B2E" wp14:editId="07A36A1B">
             <wp:extent cx="3009900" cy="1219200"/>
             <wp:effectExtent l="0" t="0" r="0" b="0"/>
             <wp:docPr id="19" name="Picture 19"/>
@@ -110,8 +126,18 @@
           <w:color w:val="00B050"/>
           <w:sz w:val="20"/>
         </w:rPr>
-        <w:t>Comments By Jitendra:-</w:t>
-      </w:r>
+        <w:t xml:space="preserve">Comments By </w:t>
+      </w:r>
+      <w:proofErr w:type="gramStart"/>
+      <w:r>
+        <w:rPr>
+          <w:b/>
+          <w:color w:val="00B050"/>
+          <w:sz w:val="20"/>
+        </w:rPr>
+        <w:t>Jitendra:-</w:t>
+      </w:r>
+      <w:proofErr w:type="gramEnd"/>
       <w:r>
         <w:rPr>
           <w:color w:val="00B050"/>
@@ -157,7 +183,7 @@
           <w:noProof/>
         </w:rPr>
         <w:drawing>
-          <wp:inline distT="0" distB="0" distL="0" distR="0" wp14:anchorId="58DB612F" wp14:editId="732C298E">
+          <wp:inline distT="0" distB="0" distL="0" distR="0" wp14:anchorId="232A51D8" wp14:editId="2992A29D">
             <wp:extent cx="5943600" cy="2681605"/>
             <wp:effectExtent l="0" t="0" r="0" b="4445"/>
             <wp:docPr id="8" name="Picture 8"/>
@@ -201,7 +227,25 @@
           <w:color w:val="FF0000"/>
           <w:sz w:val="20"/>
         </w:rPr>
-        <w:t xml:space="preserve">Comments By Jitendra:- </w:t>
+        <w:t xml:space="preserve">Comments By </w:t>
+      </w:r>
+      <w:proofErr w:type="gramStart"/>
+      <w:r>
+        <w:rPr>
+          <w:b/>
+          <w:color w:val="FF0000"/>
+          <w:sz w:val="20"/>
+        </w:rPr>
+        <w:t>Jitendra:-</w:t>
+      </w:r>
+      <w:proofErr w:type="gramEnd"/>
+      <w:r>
+        <w:rPr>
+          <w:b/>
+          <w:color w:val="FF0000"/>
+          <w:sz w:val="20"/>
+        </w:rPr>
+        <w:t xml:space="preserve"> </w:t>
       </w:r>
     </w:p>
     <w:p>
@@ -221,7 +265,23 @@
           <w:color w:val="FF0000"/>
           <w:sz w:val="20"/>
         </w:rPr>
-        <w:t>In above image, On right side corner, there is some ID</w:t>
+        <w:t xml:space="preserve">In above image, </w:t>
+      </w:r>
+      <w:proofErr w:type="gramStart"/>
+      <w:r>
+        <w:rPr>
+          <w:color w:val="FF0000"/>
+          <w:sz w:val="20"/>
+        </w:rPr>
+        <w:t>On</w:t>
+      </w:r>
+      <w:proofErr w:type="gramEnd"/>
+      <w:r>
+        <w:rPr>
+          <w:color w:val="FF0000"/>
+          <w:sz w:val="20"/>
+        </w:rPr>
+        <w:t xml:space="preserve"> right side corner, there is some ID</w:t>
       </w:r>
       <w:r>
         <w:rPr>
@@ -258,6 +318,25 @@
           <w:sz w:val="20"/>
         </w:rPr>
         <w:t>.</w:t>
+      </w:r>
+    </w:p>
+    <w:p>
+      <w:pPr>
+        <w:pStyle w:val="ListParagraph"/>
+        <w:numPr>
+          <w:ilvl w:val="7"/>
+          <w:numId w:val="1"/>
+        </w:numPr>
+        <w:rPr>
+          <w:color w:val="FF0000"/>
+        </w:rPr>
+      </w:pPr>
+      <w:r>
+        <w:rPr>
+          <w:color w:val="ED7D31" w:themeColor="accent2"/>
+          <w:sz w:val="20"/>
+        </w:rPr>
+        <w:t>An enhancement that will come later; ignore for now</w:t>
       </w:r>
       <w:r>
         <w:rPr>
@@ -299,14 +378,62 @@
           <w:color w:val="FF0000"/>
           <w:sz w:val="20"/>
         </w:rPr>
-        <w:t xml:space="preserve"> button. So what all file formats</w:t>
-      </w:r>
-      <w:r>
-        <w:rPr>
-          <w:color w:val="FF0000"/>
-          <w:sz w:val="20"/>
-        </w:rPr>
-        <w:t xml:space="preserve"> (.pdf, .doc, .png etc)</w:t>
+        <w:t xml:space="preserve"> button. </w:t>
+      </w:r>
+      <w:proofErr w:type="gramStart"/>
+      <w:r>
+        <w:rPr>
+          <w:color w:val="FF0000"/>
+          <w:sz w:val="20"/>
+        </w:rPr>
+        <w:t>So</w:t>
+      </w:r>
+      <w:proofErr w:type="gramEnd"/>
+      <w:r>
+        <w:rPr>
+          <w:color w:val="FF0000"/>
+          <w:sz w:val="20"/>
+        </w:rPr>
+        <w:t xml:space="preserve"> what all file formats</w:t>
+      </w:r>
+      <w:r>
+        <w:rPr>
+          <w:color w:val="FF0000"/>
+          <w:sz w:val="20"/>
+        </w:rPr>
+        <w:t xml:space="preserve"> (.pdf, .doc, .</w:t>
+      </w:r>
+      <w:proofErr w:type="spellStart"/>
+      <w:r>
+        <w:rPr>
+          <w:color w:val="FF0000"/>
+          <w:sz w:val="20"/>
+        </w:rPr>
+        <w:t>png</w:t>
+      </w:r>
+      <w:proofErr w:type="spellEnd"/>
+      <w:r>
+        <w:rPr>
+          <w:color w:val="FF0000"/>
+          <w:sz w:val="20"/>
+        </w:rPr>
+        <w:t xml:space="preserve"> </w:t>
+      </w:r>
+      <w:proofErr w:type="spellStart"/>
+      <w:r>
+        <w:rPr>
+          <w:color w:val="FF0000"/>
+          <w:sz w:val="20"/>
+        </w:rPr>
+        <w:t>etc</w:t>
+      </w:r>
+      <w:proofErr w:type="spellEnd"/>
+      <w:r>
+        <w:rPr>
+          <w:color w:val="FF0000"/>
+          <w:sz w:val="20"/>
+        </w:rPr>
+        <w:t>)</w:t>
       </w:r>
       <w:r>
         <w:rPr>
@@ -327,7 +454,58 @@
           <w:color w:val="FF0000"/>
           <w:sz w:val="20"/>
         </w:rPr>
-        <w:t>file which is going to be shared. (e.x. 1GB or 10Gb files cannot be shared here etc.)</w:t>
+        <w:t>file which is going to be shared. (</w:t>
+      </w:r>
+      <w:proofErr w:type="spellStart"/>
+      <w:r>
+        <w:rPr>
+          <w:color w:val="FF0000"/>
+          <w:sz w:val="20"/>
+        </w:rPr>
+        <w:t>e.x</w:t>
+      </w:r>
+      <w:proofErr w:type="spellEnd"/>
+      <w:r>
+        <w:rPr>
+          <w:color w:val="FF0000"/>
+          <w:sz w:val="20"/>
+        </w:rPr>
+        <w:t>. 1GB or 10Gb files cannot be shared here etc.)</w:t>
+      </w:r>
+    </w:p>
+    <w:p>
+      <w:pPr>
+        <w:pStyle w:val="ListParagraph"/>
+        <w:numPr>
+          <w:ilvl w:val="7"/>
+          <w:numId w:val="1"/>
+        </w:numPr>
+        <w:rPr>
+          <w:color w:val="FF0000"/>
+        </w:rPr>
+      </w:pPr>
+      <w:r>
+        <w:rPr>
+          <w:color w:val="ED7D31" w:themeColor="accent2"/>
+          <w:sz w:val="20"/>
+        </w:rPr>
+        <w:t xml:space="preserve">This is a technical query ask Yogesh- business logic = reuse existing source code(ALWAYS)… snipping </w:t>
+      </w:r>
+      <w:proofErr w:type="gramStart"/>
+      <w:r>
+        <w:rPr>
+          <w:color w:val="ED7D31" w:themeColor="accent2"/>
+          <w:sz w:val="20"/>
+        </w:rPr>
+        <w:t>tool,  screen</w:t>
+      </w:r>
+      <w:proofErr w:type="gramEnd"/>
+      <w:r>
+        <w:rPr>
+          <w:color w:val="ED7D31" w:themeColor="accent2"/>
+          <w:sz w:val="20"/>
+        </w:rPr>
+        <w:t xml:space="preserve"> record and audio are all Kapil past/in progress code….</w:t>
       </w:r>
       <w:r>
         <w:rPr>
@@ -354,7 +532,23 @@
           <w:color w:val="FF0000"/>
           <w:sz w:val="20"/>
         </w:rPr>
-        <w:t xml:space="preserve">After that, there is a </w:t>
+        <w:t xml:space="preserve">After that, there is </w:t>
+      </w:r>
+      <w:proofErr w:type="spellStart"/>
+      <w:r>
+        <w:rPr>
+          <w:color w:val="FF0000"/>
+          <w:sz w:val="20"/>
+        </w:rPr>
+        <w:t>a</w:t>
+      </w:r>
+      <w:proofErr w:type="spellEnd"/>
+      <w:r>
+        <w:rPr>
+          <w:color w:val="FF0000"/>
+          <w:sz w:val="20"/>
+        </w:rPr>
+        <w:t xml:space="preserve"> </w:t>
       </w:r>
       <w:r>
         <w:rPr>
@@ -362,7 +556,7 @@
           <w:color w:val="FF0000"/>
         </w:rPr>
         <w:drawing>
-          <wp:anchor distT="0" distB="0" distL="114300" distR="114300" simplePos="0" relativeHeight="251658240" behindDoc="0" locked="0" layoutInCell="1" allowOverlap="1">
+          <wp:anchor distT="0" distB="0" distL="114300" distR="114300" simplePos="0" relativeHeight="251658240" behindDoc="0" locked="0" layoutInCell="1" allowOverlap="1" wp14:anchorId="79751E06" wp14:editId="1D0DC6D7">
             <wp:simplePos x="0" y="0"/>
             <wp:positionH relativeFrom="column">
               <wp:posOffset>1583055</wp:posOffset>
@@ -418,14 +612,36 @@
         </w:rPr>
         <w:t xml:space="preserve">     icon. If this icon is snipping tool (like snipping tool in window OS), then it cannot be developed in a website. Snipping tool is possible to implement in desktop application only.</w:t>
       </w:r>
-      <w:r>
-        <w:rPr>
-          <w:color w:val="FF0000"/>
+    </w:p>
+    <w:p>
+      <w:pPr>
+        <w:pStyle w:val="ListParagraph"/>
+        <w:numPr>
+          <w:ilvl w:val="7"/>
+          <w:numId w:val="1"/>
+        </w:numPr>
+        <w:rPr>
+          <w:color w:val="ED7D31" w:themeColor="accent2"/>
+        </w:rPr>
+      </w:pPr>
+      <w:bookmarkStart w:id="0" w:name="OLE_LINK3"/>
+      <w:r>
+        <w:rPr>
+          <w:color w:val="ED7D31" w:themeColor="accent2"/>
+          <w:sz w:val="20"/>
+        </w:rPr>
+        <w:lastRenderedPageBreak/>
+        <w:t>Open source API suggestion please</w:t>
+      </w:r>
+      <w:r>
+        <w:rPr>
+          <w:color w:val="ED7D31" w:themeColor="accent2"/>
           <w:sz w:val="20"/>
         </w:rPr>
         <w:br/>
       </w:r>
     </w:p>
+    <w:bookmarkEnd w:id="0"/>
     <w:p>
       <w:pPr>
         <w:pStyle w:val="ListParagraph"/>
@@ -443,7 +659,23 @@
           <w:color w:val="FF0000"/>
           <w:sz w:val="20"/>
         </w:rPr>
-        <w:t xml:space="preserve">After that, there is a </w:t>
+        <w:t xml:space="preserve">After that, there is </w:t>
+      </w:r>
+      <w:proofErr w:type="spellStart"/>
+      <w:r>
+        <w:rPr>
+          <w:color w:val="FF0000"/>
+          <w:sz w:val="20"/>
+        </w:rPr>
+        <w:t>a</w:t>
+      </w:r>
+      <w:proofErr w:type="spellEnd"/>
+      <w:r>
+        <w:rPr>
+          <w:color w:val="FF0000"/>
+          <w:sz w:val="20"/>
+        </w:rPr>
+        <w:t xml:space="preserve"> </w:t>
       </w:r>
       <w:r>
         <w:rPr>
@@ -451,7 +683,7 @@
           <w:color w:val="FF0000"/>
         </w:rPr>
         <w:drawing>
-          <wp:anchor distT="0" distB="0" distL="114300" distR="114300" simplePos="0" relativeHeight="251659264" behindDoc="0" locked="0" layoutInCell="1" allowOverlap="1">
+          <wp:anchor distT="0" distB="0" distL="114300" distR="114300" simplePos="0" relativeHeight="251659264" behindDoc="0" locked="0" layoutInCell="1" allowOverlap="1" wp14:anchorId="3491E6EB" wp14:editId="5C54A3C8">
             <wp:simplePos x="0" y="0"/>
             <wp:positionH relativeFrom="column">
               <wp:posOffset>1583055</wp:posOffset>
@@ -515,8 +747,19 @@
             <w:color w:val="FF0000"/>
             <w:sz w:val="20"/>
           </w:rPr>
-          <w:t>Screen-O-Matic</w:t>
+          <w:t>Screen-O-</w:t>
         </w:r>
+        <w:proofErr w:type="spellStart"/>
+        <w:r>
+          <w:rPr>
+            <w:rStyle w:val="Hyperlink"/>
+            <w:b/>
+            <w:color w:val="FF0000"/>
+            <w:sz w:val="20"/>
+          </w:rPr>
+          <w:t>Matic</w:t>
+        </w:r>
+        <w:proofErr w:type="spellEnd"/>
       </w:hyperlink>
       <w:r>
         <w:rPr>
@@ -646,6 +889,44 @@
         </w:rPr>
         <w:t>reference.</w:t>
       </w:r>
+    </w:p>
+    <w:p>
+      <w:pPr>
+        <w:pStyle w:val="ListParagraph"/>
+        <w:numPr>
+          <w:ilvl w:val="7"/>
+          <w:numId w:val="1"/>
+        </w:numPr>
+        <w:rPr>
+          <w:color w:val="ED7D31" w:themeColor="accent2"/>
+        </w:rPr>
+      </w:pPr>
+      <w:r>
+        <w:rPr>
+          <w:color w:val="ED7D31" w:themeColor="accent2"/>
+          <w:sz w:val="20"/>
+        </w:rPr>
+        <w:t>Open source API suggestion please</w:t>
+      </w:r>
+      <w:r>
+        <w:rPr>
+          <w:color w:val="ED7D31" w:themeColor="accent2"/>
+          <w:sz w:val="20"/>
+        </w:rPr>
+        <w:br/>
+      </w:r>
+    </w:p>
+    <w:p>
+      <w:pPr>
+        <w:pStyle w:val="ListParagraph"/>
+        <w:numPr>
+          <w:ilvl w:val="7"/>
+          <w:numId w:val="1"/>
+        </w:numPr>
+        <w:rPr>
+          <w:color w:val="FF0000"/>
+        </w:rPr>
+      </w:pPr>
     </w:p>
     <w:p>
       <w:pPr>
@@ -661,8 +942,23 @@
           <w:color w:val="00B050"/>
           <w:sz w:val="20"/>
         </w:rPr>
-        <w:lastRenderedPageBreak/>
-        <w:t xml:space="preserve">After that, there is a </w:t>
+        <w:t xml:space="preserve">After that, there is </w:t>
+      </w:r>
+      <w:proofErr w:type="spellStart"/>
+      <w:r>
+        <w:rPr>
+          <w:color w:val="00B050"/>
+          <w:sz w:val="20"/>
+        </w:rPr>
+        <w:t>a</w:t>
+      </w:r>
+      <w:proofErr w:type="spellEnd"/>
+      <w:r>
+        <w:rPr>
+          <w:color w:val="00B050"/>
+          <w:sz w:val="20"/>
+        </w:rPr>
+        <w:t xml:space="preserve"> </w:t>
       </w:r>
       <w:r>
         <w:rPr>
@@ -670,7 +966,7 @@
           <w:color w:val="00B050"/>
         </w:rPr>
         <w:drawing>
-          <wp:anchor distT="0" distB="0" distL="114300" distR="114300" simplePos="0" relativeHeight="251660288" behindDoc="0" locked="0" layoutInCell="1" allowOverlap="1">
+          <wp:anchor distT="0" distB="0" distL="114300" distR="114300" simplePos="0" relativeHeight="251660288" behindDoc="0" locked="0" layoutInCell="1" allowOverlap="1" wp14:anchorId="361C0467" wp14:editId="6BE1A79A">
             <wp:simplePos x="0" y="0"/>
             <wp:positionH relativeFrom="column">
               <wp:posOffset>1583055</wp:posOffset>
@@ -726,6 +1022,41 @@
         </w:rPr>
         <w:t xml:space="preserve">    icon which will record audio and send over chat as an attachment. I will implement this.</w:t>
       </w:r>
+    </w:p>
+    <w:p>
+      <w:pPr>
+        <w:pStyle w:val="ListParagraph"/>
+        <w:numPr>
+          <w:ilvl w:val="7"/>
+          <w:numId w:val="1"/>
+        </w:numPr>
+        <w:rPr>
+          <w:color w:val="ED7D31" w:themeColor="accent2"/>
+        </w:rPr>
+      </w:pPr>
+      <w:r>
+        <w:rPr>
+          <w:color w:val="ED7D31" w:themeColor="accent2"/>
+          <w:sz w:val="20"/>
+        </w:rPr>
+        <w:t>Open source API suggestion please</w:t>
+      </w:r>
+      <w:r>
+        <w:rPr>
+          <w:color w:val="ED7D31" w:themeColor="accent2"/>
+          <w:sz w:val="20"/>
+        </w:rPr>
+        <w:br/>
+      </w:r>
+    </w:p>
+    <w:p>
+      <w:pPr>
+        <w:pStyle w:val="ListParagraph"/>
+        <w:numPr>
+          <w:ilvl w:val="7"/>
+          <w:numId w:val="1"/>
+        </w:numPr>
+      </w:pPr>
       <w:r>
         <w:rPr>
           <w:color w:val="FF0000"/>
@@ -743,7 +1074,15 @@
         </w:numPr>
       </w:pPr>
       <w:r>
-        <w:t xml:space="preserve">Select “Phone/Vmail(2)” link = redirect to: Expanded Phone/Vmail(2) Dashboard </w:t>
+        <w:t>Select “Phone/</w:t>
+      </w:r>
+      <w:proofErr w:type="gramStart"/>
+      <w:r>
+        <w:t>Vmail(</w:t>
+      </w:r>
+      <w:proofErr w:type="gramEnd"/>
+      <w:r>
+        <w:t xml:space="preserve">2)” link = redirect to: Expanded Phone/Vmail(2) Dashboard </w:t>
       </w:r>
     </w:p>
     <w:p>
@@ -755,7 +1094,15 @@
         </w:numPr>
       </w:pPr>
       <w:r>
-        <w:t>Change title of window to “Phone/Vmail(2) Dashboard”</w:t>
+        <w:t>Change title of window to “Phone/</w:t>
+      </w:r>
+      <w:proofErr w:type="gramStart"/>
+      <w:r>
+        <w:t>Vmail(</w:t>
+      </w:r>
+      <w:proofErr w:type="gramEnd"/>
+      <w:r>
+        <w:t>2) Dashboard”</w:t>
       </w:r>
       <w:r>
         <w:br/>
@@ -775,18 +1122,36 @@
       </w:r>
     </w:p>
     <w:p>
+      <w:pPr>
+        <w:pStyle w:val="ListParagraph"/>
+        <w:numPr>
+          <w:ilvl w:val="1"/>
+          <w:numId w:val="1"/>
+        </w:numPr>
+        <w:rPr>
+          <w:color w:val="ED7D31" w:themeColor="accent2"/>
+        </w:rPr>
+      </w:pPr>
+      <w:r>
+        <w:rPr>
+          <w:color w:val="ED7D31" w:themeColor="accent2"/>
+        </w:rPr>
+        <w:t>ok</w:t>
+      </w:r>
+    </w:p>
+    <w:p>
       <w:r>
         <w:rPr>
           <w:noProof/>
         </w:rPr>
         <w:drawing>
-          <wp:inline distT="0" distB="0" distL="0" distR="0" wp14:anchorId="0043127E" wp14:editId="28292073">
+          <wp:inline distT="0" distB="0" distL="0" distR="0" wp14:anchorId="4AE7A406" wp14:editId="338C555E">
             <wp:extent cx="2609527" cy="381000"/>
             <wp:effectExtent l="0" t="0" r="635" b="0"/>
             <wp:docPr id="174" name="Picture 173">
               <a:extLst xmlns:a="http://schemas.openxmlformats.org/drawingml/2006/main">
                 <a:ext uri="{FF2B5EF4-FFF2-40B4-BE49-F238E27FC236}">
-                  <a16:creationId xmlns="" xmlns:cx="http://schemas.microsoft.com/office/drawing/2014/chartex" xmlns:cx1="http://schemas.microsoft.com/office/drawing/2015/9/8/chartex" xmlns:cx2="http://schemas.microsoft.com/office/drawing/2015/10/21/chartex" xmlns:cx3="http://schemas.microsoft.com/office/drawing/2016/5/9/chartex" xmlns:cx4="http://schemas.microsoft.com/office/drawing/2016/5/10/chartex" xmlns:cx5="http://schemas.microsoft.com/office/drawing/2016/5/11/chartex" xmlns:cx6="http://schemas.microsoft.com/office/drawing/2016/5/12/chartex" xmlns:cx7="http://schemas.microsoft.com/office/drawing/2016/5/13/chartex" xmlns:cx8="http://schemas.microsoft.com/office/drawing/2016/5/14/chartex" xmlns:aink="http://schemas.microsoft.com/office/drawing/2016/ink" xmlns:am3d="http://schemas.microsoft.com/office/drawing/2017/model3d" xmlns:o="urn:schemas-microsoft-com:office:office" xmlns:v="urn:schemas-microsoft-com:vml" xmlns:w10="urn:schemas-microsoft-com:office:word" xmlns:w="http://schemas.openxmlformats.org/wordprocessingml/2006/main" xmlns:w16cid="http://schemas.microsoft.com/office/word/2016/wordml/cid" xmlns:w16se="http://schemas.microsoft.com/office/word/2015/wordml/symex" xmlns:a16="http://schemas.microsoft.com/office/drawing/2014/main" id="{B0531C03-9569-40F5-AE14-B6ABEA3C9C61}"/>
+                  <a16:creationId xmlns:a16="http://schemas.microsoft.com/office/drawing/2014/main" id="{B0531C03-9569-40F5-AE14-B6ABEA3C9C61}"/>
                 </a:ext>
               </a:extLst>
             </wp:docPr>
@@ -800,7 +1165,7 @@
                     <pic:cNvPr id="174" name="Picture 173">
                       <a:extLst>
                         <a:ext uri="{FF2B5EF4-FFF2-40B4-BE49-F238E27FC236}">
-                          <a16:creationId xmlns="" xmlns:cx="http://schemas.microsoft.com/office/drawing/2014/chartex" xmlns:cx1="http://schemas.microsoft.com/office/drawing/2015/9/8/chartex" xmlns:cx2="http://schemas.microsoft.com/office/drawing/2015/10/21/chartex" xmlns:cx3="http://schemas.microsoft.com/office/drawing/2016/5/9/chartex" xmlns:cx4="http://schemas.microsoft.com/office/drawing/2016/5/10/chartex" xmlns:cx5="http://schemas.microsoft.com/office/drawing/2016/5/11/chartex" xmlns:cx6="http://schemas.microsoft.com/office/drawing/2016/5/12/chartex" xmlns:cx7="http://schemas.microsoft.com/office/drawing/2016/5/13/chartex" xmlns:cx8="http://schemas.microsoft.com/office/drawing/2016/5/14/chartex" xmlns:aink="http://schemas.microsoft.com/office/drawing/2016/ink" xmlns:am3d="http://schemas.microsoft.com/office/drawing/2017/model3d" xmlns:o="urn:schemas-microsoft-com:office:office" xmlns:v="urn:schemas-microsoft-com:vml" xmlns:w10="urn:schemas-microsoft-com:office:word" xmlns:w="http://schemas.openxmlformats.org/wordprocessingml/2006/main" xmlns:w16cid="http://schemas.microsoft.com/office/word/2016/wordml/cid" xmlns:w16se="http://schemas.microsoft.com/office/word/2015/wordml/symex" xmlns:a16="http://schemas.microsoft.com/office/drawing/2014/main" id="{B0531C03-9569-40F5-AE14-B6ABEA3C9C61}"/>
+                          <a16:creationId xmlns:a16="http://schemas.microsoft.com/office/drawing/2014/main" id="{B0531C03-9569-40F5-AE14-B6ABEA3C9C61}"/>
                         </a:ext>
                       </a:extLst>
                     </pic:cNvPr>
@@ -898,13 +1263,13 @@
           <w:noProof/>
         </w:rPr>
         <w:drawing>
-          <wp:inline distT="0" distB="0" distL="0" distR="0" wp14:anchorId="4CCEA9DB" wp14:editId="2F5702C3">
+          <wp:inline distT="0" distB="0" distL="0" distR="0" wp14:anchorId="29B3D329" wp14:editId="72B8A7D4">
             <wp:extent cx="2609527" cy="381000"/>
             <wp:effectExtent l="0" t="0" r="635" b="0"/>
             <wp:docPr id="10" name="Picture 173">
               <a:extLst xmlns:a="http://schemas.openxmlformats.org/drawingml/2006/main">
                 <a:ext uri="{FF2B5EF4-FFF2-40B4-BE49-F238E27FC236}">
-                  <a16:creationId xmlns="" xmlns:cx="http://schemas.microsoft.com/office/drawing/2014/chartex" xmlns:cx1="http://schemas.microsoft.com/office/drawing/2015/9/8/chartex" xmlns:cx2="http://schemas.microsoft.com/office/drawing/2015/10/21/chartex" xmlns:cx3="http://schemas.microsoft.com/office/drawing/2016/5/9/chartex" xmlns:cx4="http://schemas.microsoft.com/office/drawing/2016/5/10/chartex" xmlns:cx5="http://schemas.microsoft.com/office/drawing/2016/5/11/chartex" xmlns:cx6="http://schemas.microsoft.com/office/drawing/2016/5/12/chartex" xmlns:cx7="http://schemas.microsoft.com/office/drawing/2016/5/13/chartex" xmlns:cx8="http://schemas.microsoft.com/office/drawing/2016/5/14/chartex" xmlns:aink="http://schemas.microsoft.com/office/drawing/2016/ink" xmlns:am3d="http://schemas.microsoft.com/office/drawing/2017/model3d" xmlns:o="urn:schemas-microsoft-com:office:office" xmlns:v="urn:schemas-microsoft-com:vml" xmlns:w10="urn:schemas-microsoft-com:office:word" xmlns:w="http://schemas.openxmlformats.org/wordprocessingml/2006/main" xmlns:w16cid="http://schemas.microsoft.com/office/word/2016/wordml/cid" xmlns:w16se="http://schemas.microsoft.com/office/word/2015/wordml/symex" xmlns:a16="http://schemas.microsoft.com/office/drawing/2014/main" id="{B0531C03-9569-40F5-AE14-B6ABEA3C9C61}"/>
+                  <a16:creationId xmlns:a16="http://schemas.microsoft.com/office/drawing/2014/main" id="{B0531C03-9569-40F5-AE14-B6ABEA3C9C61}"/>
                 </a:ext>
               </a:extLst>
             </wp:docPr>
@@ -918,7 +1283,7 @@
                     <pic:cNvPr id="174" name="Picture 173">
                       <a:extLst>
                         <a:ext uri="{FF2B5EF4-FFF2-40B4-BE49-F238E27FC236}">
-                          <a16:creationId xmlns="" xmlns:cx="http://schemas.microsoft.com/office/drawing/2014/chartex" xmlns:cx1="http://schemas.microsoft.com/office/drawing/2015/9/8/chartex" xmlns:cx2="http://schemas.microsoft.com/office/drawing/2015/10/21/chartex" xmlns:cx3="http://schemas.microsoft.com/office/drawing/2016/5/9/chartex" xmlns:cx4="http://schemas.microsoft.com/office/drawing/2016/5/10/chartex" xmlns:cx5="http://schemas.microsoft.com/office/drawing/2016/5/11/chartex" xmlns:cx6="http://schemas.microsoft.com/office/drawing/2016/5/12/chartex" xmlns:cx7="http://schemas.microsoft.com/office/drawing/2016/5/13/chartex" xmlns:cx8="http://schemas.microsoft.com/office/drawing/2016/5/14/chartex" xmlns:aink="http://schemas.microsoft.com/office/drawing/2016/ink" xmlns:am3d="http://schemas.microsoft.com/office/drawing/2017/model3d" xmlns:o="urn:schemas-microsoft-com:office:office" xmlns:v="urn:schemas-microsoft-com:vml" xmlns:w10="urn:schemas-microsoft-com:office:word" xmlns:w="http://schemas.openxmlformats.org/wordprocessingml/2006/main" xmlns:w16cid="http://schemas.microsoft.com/office/word/2016/wordml/cid" xmlns:w16se="http://schemas.microsoft.com/office/word/2015/wordml/symex" xmlns:a16="http://schemas.microsoft.com/office/drawing/2014/main" id="{B0531C03-9569-40F5-AE14-B6ABEA3C9C61}"/>
+                          <a16:creationId xmlns:a16="http://schemas.microsoft.com/office/drawing/2014/main" id="{B0531C03-9569-40F5-AE14-B6ABEA3C9C61}"/>
                         </a:ext>
                       </a:extLst>
                     </pic:cNvPr>
@@ -989,8 +1354,9 @@
         <w:rPr>
           <w:noProof/>
         </w:rPr>
+        <w:lastRenderedPageBreak/>
         <w:drawing>
-          <wp:inline distT="0" distB="0" distL="0" distR="0" wp14:anchorId="3811C244" wp14:editId="1C5672DD">
+          <wp:inline distT="0" distB="0" distL="0" distR="0" wp14:anchorId="310B6B59" wp14:editId="1E220E93">
             <wp:extent cx="5943600" cy="2877185"/>
             <wp:effectExtent l="0" t="0" r="0" b="0"/>
             <wp:docPr id="9" name="Picture 9"/>
@@ -1040,17 +1406,21 @@
         </w:numPr>
       </w:pPr>
       <w:r>
-        <w:lastRenderedPageBreak/>
         <w:t>Add following feature below to all 4 dashboards</w:t>
       </w:r>
     </w:p>
     <w:p>
+      <w:pPr>
+        <w:rPr>
+          <w:color w:val="FF0000"/>
+        </w:rPr>
+      </w:pPr>
       <w:r>
         <w:rPr>
           <w:noProof/>
         </w:rPr>
         <w:drawing>
-          <wp:anchor distT="0" distB="0" distL="114300" distR="114300" simplePos="0" relativeHeight="251661312" behindDoc="0" locked="0" layoutInCell="1" allowOverlap="1">
+          <wp:anchor distT="0" distB="0" distL="114300" distR="114300" simplePos="0" relativeHeight="251661312" behindDoc="0" locked="0" layoutInCell="1" allowOverlap="1" wp14:anchorId="1B95DDB2" wp14:editId="5F66A34B">
             <wp:simplePos x="0" y="0"/>
             <wp:positionH relativeFrom="column">
               <wp:posOffset>538642</wp:posOffset>
@@ -1104,7 +1474,7 @@
           <w:noProof/>
         </w:rPr>
         <w:drawing>
-          <wp:inline distT="0" distB="0" distL="0" distR="0" wp14:anchorId="3B8138B0" wp14:editId="67689ED0">
+          <wp:inline distT="0" distB="0" distL="0" distR="0" wp14:anchorId="7F9365D5" wp14:editId="54B6AAAB">
             <wp:extent cx="1628775" cy="381000"/>
             <wp:effectExtent l="0" t="0" r="9525" b="0"/>
             <wp:docPr id="1" name="Picture 1"/>
@@ -1167,7 +1537,54 @@
         <w:rPr>
           <w:color w:val="FF0000"/>
         </w:rPr>
-        <w:t xml:space="preserve">        (minus) will minimize &amp; maximize the whole popup, right?</w:t>
+        <w:t xml:space="preserve">     </w:t>
+      </w:r>
+      <w:proofErr w:type="gramStart"/>
+      <w:r>
+        <w:rPr>
+          <w:color w:val="FF0000"/>
+        </w:rPr>
+        <w:t xml:space="preserve">   (</w:t>
+      </w:r>
+      <w:proofErr w:type="gramEnd"/>
+      <w:r>
+        <w:rPr>
+          <w:color w:val="FF0000"/>
+        </w:rPr>
+        <w:t>minus) will minimize &amp; maximize the whole popup, right?</w:t>
+      </w:r>
+    </w:p>
+    <w:p>
+      <w:pPr>
+        <w:rPr>
+          <w:color w:val="FF0000"/>
+        </w:rPr>
+      </w:pPr>
+      <w:r>
+        <w:rPr>
+          <w:color w:val="FF0000"/>
+        </w:rPr>
+        <w:t xml:space="preserve">            </w:t>
+      </w:r>
+      <w:r>
+        <w:rPr>
+          <w:color w:val="ED7D31" w:themeColor="accent2"/>
+        </w:rPr>
+        <w:t xml:space="preserve"> Yes! Minimized </w:t>
+      </w:r>
+      <w:proofErr w:type="spellStart"/>
+      <w:r>
+        <w:rPr>
+          <w:color w:val="ED7D31" w:themeColor="accent2"/>
+        </w:rPr>
+        <w:t>insided</w:t>
+      </w:r>
+      <w:proofErr w:type="spellEnd"/>
+      <w:r>
+        <w:rPr>
+          <w:color w:val="ED7D31" w:themeColor="accent2"/>
+        </w:rPr>
+        <w:t xml:space="preserve"> the application</w:t>
       </w:r>
       <w:r>
         <w:rPr>
@@ -1193,7 +1610,7 @@
           <w:noProof/>
         </w:rPr>
         <w:drawing>
-          <wp:anchor distT="0" distB="0" distL="114300" distR="114300" simplePos="0" relativeHeight="251662336" behindDoc="0" locked="0" layoutInCell="1" allowOverlap="1">
+          <wp:anchor distT="0" distB="0" distL="114300" distR="114300" simplePos="0" relativeHeight="251662336" behindDoc="0" locked="0" layoutInCell="1" allowOverlap="1" wp14:anchorId="7EBE398F" wp14:editId="62B3222D">
             <wp:simplePos x="0" y="0"/>
             <wp:positionH relativeFrom="column">
               <wp:posOffset>716280</wp:posOffset>
@@ -1260,6 +1677,31 @@
         </w:rPr>
         <w:t xml:space="preserve"> view, so please explain the functionality of this icon with proper scenarios.</w:t>
       </w:r>
+    </w:p>
+    <w:p>
+      <w:pPr>
+        <w:ind w:firstLine="720"/>
+        <w:rPr>
+          <w:color w:val="ED7D31" w:themeColor="accent2"/>
+        </w:rPr>
+      </w:pPr>
+      <w:r>
+        <w:rPr>
+          <w:color w:val="ED7D31" w:themeColor="accent2"/>
+        </w:rPr>
+        <w:t>Telecom opens as Large pop up default – if second icon is selected it will open to full screen! Selected again back to Large</w:t>
+      </w:r>
+    </w:p>
+    <w:p>
+      <w:pPr>
+        <w:ind w:firstLine="720"/>
+      </w:pPr>
+      <w:r>
+        <w:rPr>
+          <w:color w:val="ED7D31" w:themeColor="accent2"/>
+        </w:rPr>
+        <w:t>???can the window height and width be expanded/ contracted by select and dragging window edges?</w:t>
+      </w:r>
       <w:r>
         <w:rPr>
           <w:color w:val="FF0000"/>
@@ -1296,13 +1738,13 @@
           <w:noProof/>
         </w:rPr>
         <w:drawing>
-          <wp:inline distT="0" distB="0" distL="0" distR="0" wp14:anchorId="33A17A77" wp14:editId="54E3E618">
+          <wp:inline distT="0" distB="0" distL="0" distR="0" wp14:anchorId="0D3302AD" wp14:editId="78FA50A8">
             <wp:extent cx="238071" cy="238071"/>
             <wp:effectExtent l="0" t="0" r="0" b="0"/>
             <wp:docPr id="50" name="Picture 49">
               <a:extLst xmlns:a="http://schemas.openxmlformats.org/drawingml/2006/main">
                 <a:ext uri="{FF2B5EF4-FFF2-40B4-BE49-F238E27FC236}">
-                  <a16:creationId xmlns="" xmlns:cx="http://schemas.microsoft.com/office/drawing/2014/chartex" xmlns:cx1="http://schemas.microsoft.com/office/drawing/2015/9/8/chartex" xmlns:cx2="http://schemas.microsoft.com/office/drawing/2015/10/21/chartex" xmlns:cx3="http://schemas.microsoft.com/office/drawing/2016/5/9/chartex" xmlns:cx4="http://schemas.microsoft.com/office/drawing/2016/5/10/chartex" xmlns:cx5="http://schemas.microsoft.com/office/drawing/2016/5/11/chartex" xmlns:cx6="http://schemas.microsoft.com/office/drawing/2016/5/12/chartex" xmlns:cx7="http://schemas.microsoft.com/office/drawing/2016/5/13/chartex" xmlns:cx8="http://schemas.microsoft.com/office/drawing/2016/5/14/chartex" xmlns:aink="http://schemas.microsoft.com/office/drawing/2016/ink" xmlns:am3d="http://schemas.microsoft.com/office/drawing/2017/model3d" xmlns:o="urn:schemas-microsoft-com:office:office" xmlns:v="urn:schemas-microsoft-com:vml" xmlns:w10="urn:schemas-microsoft-com:office:word" xmlns:w="http://schemas.openxmlformats.org/wordprocessingml/2006/main" xmlns:w16cid="http://schemas.microsoft.com/office/word/2016/wordml/cid" xmlns:w16se="http://schemas.microsoft.com/office/word/2015/wordml/symex" xmlns:a16="http://schemas.microsoft.com/office/drawing/2014/main" id="{389EBD84-912C-4588-A3C1-588D9B4C776C}"/>
+                  <a16:creationId xmlns:a16="http://schemas.microsoft.com/office/drawing/2014/main" id="{389EBD84-912C-4588-A3C1-588D9B4C776C}"/>
                 </a:ext>
               </a:extLst>
             </wp:docPr>
@@ -1316,7 +1758,7 @@
                     <pic:cNvPr id="50" name="Picture 49">
                       <a:extLst>
                         <a:ext uri="{FF2B5EF4-FFF2-40B4-BE49-F238E27FC236}">
-                          <a16:creationId xmlns="" xmlns:cx="http://schemas.microsoft.com/office/drawing/2014/chartex" xmlns:cx1="http://schemas.microsoft.com/office/drawing/2015/9/8/chartex" xmlns:cx2="http://schemas.microsoft.com/office/drawing/2015/10/21/chartex" xmlns:cx3="http://schemas.microsoft.com/office/drawing/2016/5/9/chartex" xmlns:cx4="http://schemas.microsoft.com/office/drawing/2016/5/10/chartex" xmlns:cx5="http://schemas.microsoft.com/office/drawing/2016/5/11/chartex" xmlns:cx6="http://schemas.microsoft.com/office/drawing/2016/5/12/chartex" xmlns:cx7="http://schemas.microsoft.com/office/drawing/2016/5/13/chartex" xmlns:cx8="http://schemas.microsoft.com/office/drawing/2016/5/14/chartex" xmlns:aink="http://schemas.microsoft.com/office/drawing/2016/ink" xmlns:am3d="http://schemas.microsoft.com/office/drawing/2017/model3d" xmlns:o="urn:schemas-microsoft-com:office:office" xmlns:v="urn:schemas-microsoft-com:vml" xmlns:w10="urn:schemas-microsoft-com:office:word" xmlns:w="http://schemas.openxmlformats.org/wordprocessingml/2006/main" xmlns:w16cid="http://schemas.microsoft.com/office/word/2016/wordml/cid" xmlns:w16se="http://schemas.microsoft.com/office/word/2015/wordml/symex" xmlns:a16="http://schemas.microsoft.com/office/drawing/2014/main" id="{389EBD84-912C-4588-A3C1-588D9B4C776C}"/>
+                          <a16:creationId xmlns:a16="http://schemas.microsoft.com/office/drawing/2014/main" id="{389EBD84-912C-4588-A3C1-588D9B4C776C}"/>
                         </a:ext>
                       </a:extLst>
                     </pic:cNvPr>
@@ -1353,13 +1795,13 @@
           <w:noProof/>
         </w:rPr>
         <w:drawing>
-          <wp:inline distT="0" distB="0" distL="0" distR="0" wp14:anchorId="45FF0FC5" wp14:editId="650CC55E">
+          <wp:inline distT="0" distB="0" distL="0" distR="0" wp14:anchorId="35F52482" wp14:editId="18866339">
             <wp:extent cx="238071" cy="238071"/>
             <wp:effectExtent l="0" t="0" r="0" b="0"/>
             <wp:docPr id="20" name="Picture 49">
               <a:extLst xmlns:a="http://schemas.openxmlformats.org/drawingml/2006/main">
                 <a:ext uri="{FF2B5EF4-FFF2-40B4-BE49-F238E27FC236}">
-                  <a16:creationId xmlns="" xmlns:cx="http://schemas.microsoft.com/office/drawing/2014/chartex" xmlns:cx1="http://schemas.microsoft.com/office/drawing/2015/9/8/chartex" xmlns:cx2="http://schemas.microsoft.com/office/drawing/2015/10/21/chartex" xmlns:cx3="http://schemas.microsoft.com/office/drawing/2016/5/9/chartex" xmlns:cx4="http://schemas.microsoft.com/office/drawing/2016/5/10/chartex" xmlns:cx5="http://schemas.microsoft.com/office/drawing/2016/5/11/chartex" xmlns:cx6="http://schemas.microsoft.com/office/drawing/2016/5/12/chartex" xmlns:cx7="http://schemas.microsoft.com/office/drawing/2016/5/13/chartex" xmlns:cx8="http://schemas.microsoft.com/office/drawing/2016/5/14/chartex" xmlns:aink="http://schemas.microsoft.com/office/drawing/2016/ink" xmlns:am3d="http://schemas.microsoft.com/office/drawing/2017/model3d" xmlns:o="urn:schemas-microsoft-com:office:office" xmlns:v="urn:schemas-microsoft-com:vml" xmlns:w10="urn:schemas-microsoft-com:office:word" xmlns:w="http://schemas.openxmlformats.org/wordprocessingml/2006/main" xmlns:w16cid="http://schemas.microsoft.com/office/word/2016/wordml/cid" xmlns:w16se="http://schemas.microsoft.com/office/word/2015/wordml/symex" xmlns:a16="http://schemas.microsoft.com/office/drawing/2014/main" id="{389EBD84-912C-4588-A3C1-588D9B4C776C}"/>
+                  <a16:creationId xmlns:a16="http://schemas.microsoft.com/office/drawing/2014/main" id="{389EBD84-912C-4588-A3C1-588D9B4C776C}"/>
                 </a:ext>
               </a:extLst>
             </wp:docPr>
@@ -1373,7 +1815,7 @@
                     <pic:cNvPr id="50" name="Picture 49">
                       <a:extLst>
                         <a:ext uri="{FF2B5EF4-FFF2-40B4-BE49-F238E27FC236}">
-                          <a16:creationId xmlns="" xmlns:cx="http://schemas.microsoft.com/office/drawing/2014/chartex" xmlns:cx1="http://schemas.microsoft.com/office/drawing/2015/9/8/chartex" xmlns:cx2="http://schemas.microsoft.com/office/drawing/2015/10/21/chartex" xmlns:cx3="http://schemas.microsoft.com/office/drawing/2016/5/9/chartex" xmlns:cx4="http://schemas.microsoft.com/office/drawing/2016/5/10/chartex" xmlns:cx5="http://schemas.microsoft.com/office/drawing/2016/5/11/chartex" xmlns:cx6="http://schemas.microsoft.com/office/drawing/2016/5/12/chartex" xmlns:cx7="http://schemas.microsoft.com/office/drawing/2016/5/13/chartex" xmlns:cx8="http://schemas.microsoft.com/office/drawing/2016/5/14/chartex" xmlns:aink="http://schemas.microsoft.com/office/drawing/2016/ink" xmlns:am3d="http://schemas.microsoft.com/office/drawing/2017/model3d" xmlns:o="urn:schemas-microsoft-com:office:office" xmlns:v="urn:schemas-microsoft-com:vml" xmlns:w10="urn:schemas-microsoft-com:office:word" xmlns:w="http://schemas.openxmlformats.org/wordprocessingml/2006/main" xmlns:w16cid="http://schemas.microsoft.com/office/word/2016/wordml/cid" xmlns:w16se="http://schemas.microsoft.com/office/word/2015/wordml/symex" xmlns:a16="http://schemas.microsoft.com/office/drawing/2014/main" id="{389EBD84-912C-4588-A3C1-588D9B4C776C}"/>
+                          <a16:creationId xmlns:a16="http://schemas.microsoft.com/office/drawing/2014/main" id="{389EBD84-912C-4588-A3C1-588D9B4C776C}"/>
                         </a:ext>
                       </a:extLst>
                     </pic:cNvPr>
@@ -1412,8 +1854,9 @@
         <w:rPr>
           <w:noProof/>
         </w:rPr>
+        <w:lastRenderedPageBreak/>
         <w:drawing>
-          <wp:inline distT="0" distB="0" distL="0" distR="0" wp14:anchorId="35FC87F5" wp14:editId="33F88F8E">
+          <wp:inline distT="0" distB="0" distL="0" distR="0" wp14:anchorId="76994CEF" wp14:editId="722954BF">
             <wp:extent cx="5943600" cy="2610485"/>
             <wp:effectExtent l="0" t="0" r="0" b="0"/>
             <wp:docPr id="12" name="Picture 12"/>
@@ -1472,13 +1915,13 @@
           <w:noProof/>
         </w:rPr>
         <w:drawing>
-          <wp:inline distT="0" distB="0" distL="0" distR="0" wp14:anchorId="61A81459" wp14:editId="08218B67">
+          <wp:inline distT="0" distB="0" distL="0" distR="0" wp14:anchorId="36A52131" wp14:editId="77F72DBD">
             <wp:extent cx="2609527" cy="381000"/>
             <wp:effectExtent l="0" t="0" r="635" b="0"/>
             <wp:docPr id="13" name="Picture 173">
               <a:extLst xmlns:a="http://schemas.openxmlformats.org/drawingml/2006/main">
                 <a:ext uri="{FF2B5EF4-FFF2-40B4-BE49-F238E27FC236}">
-                  <a16:creationId xmlns="" xmlns:cx="http://schemas.microsoft.com/office/drawing/2014/chartex" xmlns:cx1="http://schemas.microsoft.com/office/drawing/2015/9/8/chartex" xmlns:cx2="http://schemas.microsoft.com/office/drawing/2015/10/21/chartex" xmlns:cx3="http://schemas.microsoft.com/office/drawing/2016/5/9/chartex" xmlns:cx4="http://schemas.microsoft.com/office/drawing/2016/5/10/chartex" xmlns:cx5="http://schemas.microsoft.com/office/drawing/2016/5/11/chartex" xmlns:cx6="http://schemas.microsoft.com/office/drawing/2016/5/12/chartex" xmlns:cx7="http://schemas.microsoft.com/office/drawing/2016/5/13/chartex" xmlns:cx8="http://schemas.microsoft.com/office/drawing/2016/5/14/chartex" xmlns:aink="http://schemas.microsoft.com/office/drawing/2016/ink" xmlns:am3d="http://schemas.microsoft.com/office/drawing/2017/model3d" xmlns:o="urn:schemas-microsoft-com:office:office" xmlns:v="urn:schemas-microsoft-com:vml" xmlns:w10="urn:schemas-microsoft-com:office:word" xmlns:w="http://schemas.openxmlformats.org/wordprocessingml/2006/main" xmlns:w16cid="http://schemas.microsoft.com/office/word/2016/wordml/cid" xmlns:w16se="http://schemas.microsoft.com/office/word/2015/wordml/symex" xmlns:a16="http://schemas.microsoft.com/office/drawing/2014/main" id="{B0531C03-9569-40F5-AE14-B6ABEA3C9C61}"/>
+                  <a16:creationId xmlns:a16="http://schemas.microsoft.com/office/drawing/2014/main" id="{B0531C03-9569-40F5-AE14-B6ABEA3C9C61}"/>
                 </a:ext>
               </a:extLst>
             </wp:docPr>
@@ -1492,7 +1935,7 @@
                     <pic:cNvPr id="174" name="Picture 173">
                       <a:extLst>
                         <a:ext uri="{FF2B5EF4-FFF2-40B4-BE49-F238E27FC236}">
-                          <a16:creationId xmlns="" xmlns:cx="http://schemas.microsoft.com/office/drawing/2014/chartex" xmlns:cx1="http://schemas.microsoft.com/office/drawing/2015/9/8/chartex" xmlns:cx2="http://schemas.microsoft.com/office/drawing/2015/10/21/chartex" xmlns:cx3="http://schemas.microsoft.com/office/drawing/2016/5/9/chartex" xmlns:cx4="http://schemas.microsoft.com/office/drawing/2016/5/10/chartex" xmlns:cx5="http://schemas.microsoft.com/office/drawing/2016/5/11/chartex" xmlns:cx6="http://schemas.microsoft.com/office/drawing/2016/5/12/chartex" xmlns:cx7="http://schemas.microsoft.com/office/drawing/2016/5/13/chartex" xmlns:cx8="http://schemas.microsoft.com/office/drawing/2016/5/14/chartex" xmlns:aink="http://schemas.microsoft.com/office/drawing/2016/ink" xmlns:am3d="http://schemas.microsoft.com/office/drawing/2017/model3d" xmlns:o="urn:schemas-microsoft-com:office:office" xmlns:v="urn:schemas-microsoft-com:vml" xmlns:w10="urn:schemas-microsoft-com:office:word" xmlns:w="http://schemas.openxmlformats.org/wordprocessingml/2006/main" xmlns:w16cid="http://schemas.microsoft.com/office/word/2016/wordml/cid" xmlns:w16se="http://schemas.microsoft.com/office/word/2015/wordml/symex" xmlns:a16="http://schemas.microsoft.com/office/drawing/2014/main" id="{B0531C03-9569-40F5-AE14-B6ABEA3C9C61}"/>
+                          <a16:creationId xmlns:a16="http://schemas.microsoft.com/office/drawing/2014/main" id="{B0531C03-9569-40F5-AE14-B6ABEA3C9C61}"/>
                         </a:ext>
                       </a:extLst>
                     </pic:cNvPr>
@@ -1528,7 +1971,7 @@
           <w:noProof/>
         </w:rPr>
         <w:drawing>
-          <wp:inline distT="0" distB="0" distL="0" distR="0" wp14:anchorId="09EDA592" wp14:editId="7CF57986">
+          <wp:inline distT="0" distB="0" distL="0" distR="0" wp14:anchorId="60A29CCD" wp14:editId="5966491A">
             <wp:extent cx="5943600" cy="431800"/>
             <wp:effectExtent l="0" t="0" r="0" b="6350"/>
             <wp:docPr id="11" name="Picture 11"/>
@@ -1573,13 +2016,13 @@
           <w:noProof/>
         </w:rPr>
         <w:drawing>
-          <wp:inline distT="0" distB="0" distL="0" distR="0" wp14:anchorId="7043FF51" wp14:editId="7BA6A728">
+          <wp:inline distT="0" distB="0" distL="0" distR="0" wp14:anchorId="440F421D" wp14:editId="186819F2">
             <wp:extent cx="899160" cy="131281"/>
             <wp:effectExtent l="0" t="0" r="0" b="2540"/>
             <wp:docPr id="14" name="Picture 173">
               <a:extLst xmlns:a="http://schemas.openxmlformats.org/drawingml/2006/main">
                 <a:ext uri="{FF2B5EF4-FFF2-40B4-BE49-F238E27FC236}">
-                  <a16:creationId xmlns="" xmlns:cx="http://schemas.microsoft.com/office/drawing/2014/chartex" xmlns:cx1="http://schemas.microsoft.com/office/drawing/2015/9/8/chartex" xmlns:cx2="http://schemas.microsoft.com/office/drawing/2015/10/21/chartex" xmlns:cx3="http://schemas.microsoft.com/office/drawing/2016/5/9/chartex" xmlns:cx4="http://schemas.microsoft.com/office/drawing/2016/5/10/chartex" xmlns:cx5="http://schemas.microsoft.com/office/drawing/2016/5/11/chartex" xmlns:cx6="http://schemas.microsoft.com/office/drawing/2016/5/12/chartex" xmlns:cx7="http://schemas.microsoft.com/office/drawing/2016/5/13/chartex" xmlns:cx8="http://schemas.microsoft.com/office/drawing/2016/5/14/chartex" xmlns:aink="http://schemas.microsoft.com/office/drawing/2016/ink" xmlns:am3d="http://schemas.microsoft.com/office/drawing/2017/model3d" xmlns:o="urn:schemas-microsoft-com:office:office" xmlns:v="urn:schemas-microsoft-com:vml" xmlns:w10="urn:schemas-microsoft-com:office:word" xmlns:w="http://schemas.openxmlformats.org/wordprocessingml/2006/main" xmlns:w16cid="http://schemas.microsoft.com/office/word/2016/wordml/cid" xmlns:w16se="http://schemas.microsoft.com/office/word/2015/wordml/symex" xmlns:a16="http://schemas.microsoft.com/office/drawing/2014/main" id="{B0531C03-9569-40F5-AE14-B6ABEA3C9C61}"/>
+                  <a16:creationId xmlns:a16="http://schemas.microsoft.com/office/drawing/2014/main" id="{B0531C03-9569-40F5-AE14-B6ABEA3C9C61}"/>
                 </a:ext>
               </a:extLst>
             </wp:docPr>
@@ -1593,7 +2036,7 @@
                     <pic:cNvPr id="174" name="Picture 173">
                       <a:extLst>
                         <a:ext uri="{FF2B5EF4-FFF2-40B4-BE49-F238E27FC236}">
-                          <a16:creationId xmlns="" xmlns:cx="http://schemas.microsoft.com/office/drawing/2014/chartex" xmlns:cx1="http://schemas.microsoft.com/office/drawing/2015/9/8/chartex" xmlns:cx2="http://schemas.microsoft.com/office/drawing/2015/10/21/chartex" xmlns:cx3="http://schemas.microsoft.com/office/drawing/2016/5/9/chartex" xmlns:cx4="http://schemas.microsoft.com/office/drawing/2016/5/10/chartex" xmlns:cx5="http://schemas.microsoft.com/office/drawing/2016/5/11/chartex" xmlns:cx6="http://schemas.microsoft.com/office/drawing/2016/5/12/chartex" xmlns:cx7="http://schemas.microsoft.com/office/drawing/2016/5/13/chartex" xmlns:cx8="http://schemas.microsoft.com/office/drawing/2016/5/14/chartex" xmlns:aink="http://schemas.microsoft.com/office/drawing/2016/ink" xmlns:am3d="http://schemas.microsoft.com/office/drawing/2017/model3d" xmlns:o="urn:schemas-microsoft-com:office:office" xmlns:v="urn:schemas-microsoft-com:vml" xmlns:w10="urn:schemas-microsoft-com:office:word" xmlns:w="http://schemas.openxmlformats.org/wordprocessingml/2006/main" xmlns:w16cid="http://schemas.microsoft.com/office/word/2016/wordml/cid" xmlns:w16se="http://schemas.microsoft.com/office/word/2015/wordml/symex" xmlns:a16="http://schemas.microsoft.com/office/drawing/2014/main" id="{B0531C03-9569-40F5-AE14-B6ABEA3C9C61}"/>
+                          <a16:creationId xmlns:a16="http://schemas.microsoft.com/office/drawing/2014/main" id="{B0531C03-9569-40F5-AE14-B6ABEA3C9C61}"/>
                         </a:ext>
                       </a:extLst>
                     </pic:cNvPr>
@@ -1646,6 +2089,39 @@
         <w:t>What all attachments are allowed and their maximum size?</w:t>
       </w:r>
     </w:p>
+    <w:p/>
+    <w:p>
+      <w:pPr>
+        <w:rPr>
+          <w:color w:val="ED7D31" w:themeColor="accent2"/>
+          <w:highlight w:val="green"/>
+        </w:rPr>
+      </w:pPr>
+      <w:bookmarkStart w:id="3" w:name="_GoBack"/>
+      <w:bookmarkEnd w:id="3"/>
+      <w:r>
+        <w:rPr>
+          <w:color w:val="ED7D31" w:themeColor="accent2"/>
+          <w:highlight w:val="green"/>
+        </w:rPr>
+        <w:t>----------------------------------------------------------------------------------------------------------------------------</w:t>
+      </w:r>
+    </w:p>
+    <w:p>
+      <w:pPr>
+        <w:rPr>
+          <w:color w:val="ED7D31" w:themeColor="accent2"/>
+        </w:rPr>
+      </w:pPr>
+      <w:r>
+        <w:rPr>
+          <w:color w:val="ED7D31" w:themeColor="accent2"/>
+          <w:highlight w:val="green"/>
+        </w:rPr>
+        <w:t>Discuss later</w:t>
+      </w:r>
+    </w:p>
+    <w:p/>
     <w:p>
       <w:r>
         <w:t>voicemail, UI for how attachment looks in chat LOG</w:t>
@@ -1655,13 +2131,13 @@
           <w:noProof/>
         </w:rPr>
         <w:drawing>
-          <wp:inline distT="0" distB="0" distL="0" distR="0" wp14:anchorId="4367968D" wp14:editId="78078426">
+          <wp:inline distT="0" distB="0" distL="0" distR="0" wp14:anchorId="6CB8105C" wp14:editId="6C588325">
             <wp:extent cx="899160" cy="131281"/>
             <wp:effectExtent l="0" t="0" r="0" b="2540"/>
             <wp:docPr id="15" name="Picture 173">
               <a:extLst xmlns:a="http://schemas.openxmlformats.org/drawingml/2006/main">
                 <a:ext uri="{FF2B5EF4-FFF2-40B4-BE49-F238E27FC236}">
-                  <a16:creationId xmlns="" xmlns:cx="http://schemas.microsoft.com/office/drawing/2014/chartex" xmlns:cx1="http://schemas.microsoft.com/office/drawing/2015/9/8/chartex" xmlns:cx2="http://schemas.microsoft.com/office/drawing/2015/10/21/chartex" xmlns:cx3="http://schemas.microsoft.com/office/drawing/2016/5/9/chartex" xmlns:cx4="http://schemas.microsoft.com/office/drawing/2016/5/10/chartex" xmlns:cx5="http://schemas.microsoft.com/office/drawing/2016/5/11/chartex" xmlns:cx6="http://schemas.microsoft.com/office/drawing/2016/5/12/chartex" xmlns:cx7="http://schemas.microsoft.com/office/drawing/2016/5/13/chartex" xmlns:cx8="http://schemas.microsoft.com/office/drawing/2016/5/14/chartex" xmlns:aink="http://schemas.microsoft.com/office/drawing/2016/ink" xmlns:am3d="http://schemas.microsoft.com/office/drawing/2017/model3d" xmlns:o="urn:schemas-microsoft-com:office:office" xmlns:v="urn:schemas-microsoft-com:vml" xmlns:w10="urn:schemas-microsoft-com:office:word" xmlns:w="http://schemas.openxmlformats.org/wordprocessingml/2006/main" xmlns:w16cid="http://schemas.microsoft.com/office/word/2016/wordml/cid" xmlns:w16se="http://schemas.microsoft.com/office/word/2015/wordml/symex" xmlns:a16="http://schemas.microsoft.com/office/drawing/2014/main" id="{B0531C03-9569-40F5-AE14-B6ABEA3C9C61}"/>
+                  <a16:creationId xmlns:a16="http://schemas.microsoft.com/office/drawing/2014/main" id="{B0531C03-9569-40F5-AE14-B6ABEA3C9C61}"/>
                 </a:ext>
               </a:extLst>
             </wp:docPr>
@@ -1675,7 +2151,7 @@
                     <pic:cNvPr id="174" name="Picture 173">
                       <a:extLst>
                         <a:ext uri="{FF2B5EF4-FFF2-40B4-BE49-F238E27FC236}">
-                          <a16:creationId xmlns="" xmlns:cx="http://schemas.microsoft.com/office/drawing/2014/chartex" xmlns:cx1="http://schemas.microsoft.com/office/drawing/2015/9/8/chartex" xmlns:cx2="http://schemas.microsoft.com/office/drawing/2015/10/21/chartex" xmlns:cx3="http://schemas.microsoft.com/office/drawing/2016/5/9/chartex" xmlns:cx4="http://schemas.microsoft.com/office/drawing/2016/5/10/chartex" xmlns:cx5="http://schemas.microsoft.com/office/drawing/2016/5/11/chartex" xmlns:cx6="http://schemas.microsoft.com/office/drawing/2016/5/12/chartex" xmlns:cx7="http://schemas.microsoft.com/office/drawing/2016/5/13/chartex" xmlns:cx8="http://schemas.microsoft.com/office/drawing/2016/5/14/chartex" xmlns:aink="http://schemas.microsoft.com/office/drawing/2016/ink" xmlns:am3d="http://schemas.microsoft.com/office/drawing/2017/model3d" xmlns:o="urn:schemas-microsoft-com:office:office" xmlns:v="urn:schemas-microsoft-com:vml" xmlns:w10="urn:schemas-microsoft-com:office:word" xmlns:w="http://schemas.openxmlformats.org/wordprocessingml/2006/main" xmlns:w16cid="http://schemas.microsoft.com/office/word/2016/wordml/cid" xmlns:w16se="http://schemas.microsoft.com/office/word/2015/wordml/symex" xmlns:a16="http://schemas.microsoft.com/office/drawing/2014/main" id="{B0531C03-9569-40F5-AE14-B6ABEA3C9C61}"/>
+                          <a16:creationId xmlns:a16="http://schemas.microsoft.com/office/drawing/2014/main" id="{B0531C03-9569-40F5-AE14-B6ABEA3C9C61}"/>
                         </a:ext>
                       </a:extLst>
                     </pic:cNvPr>
@@ -1734,8 +2210,21 @@
         <w:rPr>
           <w:highlight w:val="yellow"/>
         </w:rPr>
-        <w:lastRenderedPageBreak/>
-        <w:t>screen record !? –</w:t>
+        <w:t xml:space="preserve">screen </w:t>
+      </w:r>
+      <w:proofErr w:type="gramStart"/>
+      <w:r>
+        <w:rPr>
+          <w:highlight w:val="yellow"/>
+        </w:rPr>
+        <w:t>record !?</w:t>
+      </w:r>
+      <w:proofErr w:type="gramEnd"/>
+      <w:r>
+        <w:rPr>
+          <w:highlight w:val="yellow"/>
+        </w:rPr>
+        <w:t xml:space="preserve"> –</w:t>
       </w:r>
       <w:r>
         <w:t xml:space="preserve"> </w:t>
@@ -1780,13 +2269,13 @@
           <w:noProof/>
         </w:rPr>
         <w:drawing>
-          <wp:inline distT="0" distB="0" distL="0" distR="0" wp14:anchorId="53659958" wp14:editId="7BB8A267">
+          <wp:inline distT="0" distB="0" distL="0" distR="0" wp14:anchorId="1AAC07AC" wp14:editId="54AF143F">
             <wp:extent cx="899160" cy="131281"/>
             <wp:effectExtent l="0" t="0" r="0" b="2540"/>
             <wp:docPr id="16" name="Picture 173">
               <a:extLst xmlns:a="http://schemas.openxmlformats.org/drawingml/2006/main">
                 <a:ext uri="{FF2B5EF4-FFF2-40B4-BE49-F238E27FC236}">
-                  <a16:creationId xmlns="" xmlns:cx="http://schemas.microsoft.com/office/drawing/2014/chartex" xmlns:cx1="http://schemas.microsoft.com/office/drawing/2015/9/8/chartex" xmlns:cx2="http://schemas.microsoft.com/office/drawing/2015/10/21/chartex" xmlns:cx3="http://schemas.microsoft.com/office/drawing/2016/5/9/chartex" xmlns:cx4="http://schemas.microsoft.com/office/drawing/2016/5/10/chartex" xmlns:cx5="http://schemas.microsoft.com/office/drawing/2016/5/11/chartex" xmlns:cx6="http://schemas.microsoft.com/office/drawing/2016/5/12/chartex" xmlns:cx7="http://schemas.microsoft.com/office/drawing/2016/5/13/chartex" xmlns:cx8="http://schemas.microsoft.com/office/drawing/2016/5/14/chartex" xmlns:aink="http://schemas.microsoft.com/office/drawing/2016/ink" xmlns:am3d="http://schemas.microsoft.com/office/drawing/2017/model3d" xmlns:o="urn:schemas-microsoft-com:office:office" xmlns:v="urn:schemas-microsoft-com:vml" xmlns:w10="urn:schemas-microsoft-com:office:word" xmlns:w="http://schemas.openxmlformats.org/wordprocessingml/2006/main" xmlns:w16cid="http://schemas.microsoft.com/office/word/2016/wordml/cid" xmlns:w16se="http://schemas.microsoft.com/office/word/2015/wordml/symex" xmlns:a16="http://schemas.microsoft.com/office/drawing/2014/main" id="{B0531C03-9569-40F5-AE14-B6ABEA3C9C61}"/>
+                  <a16:creationId xmlns:a16="http://schemas.microsoft.com/office/drawing/2014/main" id="{B0531C03-9569-40F5-AE14-B6ABEA3C9C61}"/>
                 </a:ext>
               </a:extLst>
             </wp:docPr>
@@ -1800,7 +2289,7 @@
                     <pic:cNvPr id="174" name="Picture 173">
                       <a:extLst>
                         <a:ext uri="{FF2B5EF4-FFF2-40B4-BE49-F238E27FC236}">
-                          <a16:creationId xmlns="" xmlns:cx="http://schemas.microsoft.com/office/drawing/2014/chartex" xmlns:cx1="http://schemas.microsoft.com/office/drawing/2015/9/8/chartex" xmlns:cx2="http://schemas.microsoft.com/office/drawing/2015/10/21/chartex" xmlns:cx3="http://schemas.microsoft.com/office/drawing/2016/5/9/chartex" xmlns:cx4="http://schemas.microsoft.com/office/drawing/2016/5/10/chartex" xmlns:cx5="http://schemas.microsoft.com/office/drawing/2016/5/11/chartex" xmlns:cx6="http://schemas.microsoft.com/office/drawing/2016/5/12/chartex" xmlns:cx7="http://schemas.microsoft.com/office/drawing/2016/5/13/chartex" xmlns:cx8="http://schemas.microsoft.com/office/drawing/2016/5/14/chartex" xmlns:aink="http://schemas.microsoft.com/office/drawing/2016/ink" xmlns:am3d="http://schemas.microsoft.com/office/drawing/2017/model3d" xmlns:o="urn:schemas-microsoft-com:office:office" xmlns:v="urn:schemas-microsoft-com:vml" xmlns:w10="urn:schemas-microsoft-com:office:word" xmlns:w="http://schemas.openxmlformats.org/wordprocessingml/2006/main" xmlns:w16cid="http://schemas.microsoft.com/office/word/2016/wordml/cid" xmlns:w16se="http://schemas.microsoft.com/office/word/2015/wordml/symex" xmlns:a16="http://schemas.microsoft.com/office/drawing/2014/main" id="{B0531C03-9569-40F5-AE14-B6ABEA3C9C61}"/>
+                          <a16:creationId xmlns:a16="http://schemas.microsoft.com/office/drawing/2014/main" id="{B0531C03-9569-40F5-AE14-B6ABEA3C9C61}"/>
                         </a:ext>
                       </a:extLst>
                     </pic:cNvPr>
@@ -1859,6 +2348,7 @@
         <w:rPr>
           <w:highlight w:val="yellow"/>
         </w:rPr>
+        <w:lastRenderedPageBreak/>
         <w:t>share task ID#,</w:t>
       </w:r>
       <w:r>
@@ -1946,7 +2436,7 @@
 </file>
 
 <file path=word/numbering.xml><?xml version="1.0" encoding="utf-8"?>
-<w:numbering xmlns:wpc="http://schemas.microsoft.com/office/word/2010/wordprocessingCanvas" xmlns:mc="http://schemas.openxmlformats.org/markup-compatibility/2006" xmlns:o="urn:schemas-microsoft-com:office:office" xmlns:r="http://schemas.openxmlformats.org/officeDocument/2006/relationships" xmlns:m="http://schemas.openxmlformats.org/officeDocument/2006/math" xmlns:v="urn:schemas-microsoft-com:vml" xmlns:wp14="http://schemas.microsoft.com/office/word/2010/wordprocessingDrawing" xmlns:wp="http://schemas.openxmlformats.org/drawingml/2006/wordprocessingDrawing" xmlns:w10="urn:schemas-microsoft-com:office:word" xmlns:w="http://schemas.openxmlformats.org/wordprocessingml/2006/main" xmlns:w14="http://schemas.microsoft.com/office/word/2010/wordml" xmlns:w15="http://schemas.microsoft.com/office/word/2012/wordml" xmlns:wpg="http://schemas.microsoft.com/office/word/2010/wordprocessingGroup" xmlns:wpi="http://schemas.microsoft.com/office/word/2010/wordprocessingInk" xmlns:wne="http://schemas.microsoft.com/office/word/2006/wordml" xmlns:wps="http://schemas.microsoft.com/office/word/2010/wordprocessingShape" mc:Ignorable="w14 w15 wp14">
+<w:numbering xmlns:wpc="http://schemas.microsoft.com/office/word/2010/wordprocessingCanvas" xmlns:cx="http://schemas.microsoft.com/office/drawing/2014/chartex" xmlns:cx1="http://schemas.microsoft.com/office/drawing/2015/9/8/chartex" xmlns:cx2="http://schemas.microsoft.com/office/drawing/2015/10/21/chartex" xmlns:cx3="http://schemas.microsoft.com/office/drawing/2016/5/9/chartex" xmlns:cx4="http://schemas.microsoft.com/office/drawing/2016/5/10/chartex" xmlns:cx5="http://schemas.microsoft.com/office/drawing/2016/5/11/chartex" xmlns:cx6="http://schemas.microsoft.com/office/drawing/2016/5/12/chartex" xmlns:cx7="http://schemas.microsoft.com/office/drawing/2016/5/13/chartex" xmlns:cx8="http://schemas.microsoft.com/office/drawing/2016/5/14/chartex" xmlns:mc="http://schemas.openxmlformats.org/markup-compatibility/2006" xmlns:aink="http://schemas.microsoft.com/office/drawing/2016/ink" xmlns:am3d="http://schemas.microsoft.com/office/drawing/2017/model3d" xmlns:o="urn:schemas-microsoft-com:office:office" xmlns:r="http://schemas.openxmlformats.org/officeDocument/2006/relationships" xmlns:m="http://schemas.openxmlformats.org/officeDocument/2006/math" xmlns:v="urn:schemas-microsoft-com:vml" xmlns:wp14="http://schemas.microsoft.com/office/word/2010/wordprocessingDrawing" xmlns:wp="http://schemas.openxmlformats.org/drawingml/2006/wordprocessingDrawing" xmlns:w10="urn:schemas-microsoft-com:office:word" xmlns:w="http://schemas.openxmlformats.org/wordprocessingml/2006/main" xmlns:w14="http://schemas.microsoft.com/office/word/2010/wordml" xmlns:w15="http://schemas.microsoft.com/office/word/2012/wordml" xmlns:w16cid="http://schemas.microsoft.com/office/word/2016/wordml/cid" xmlns:w16se="http://schemas.microsoft.com/office/word/2015/wordml/symex" xmlns:wpg="http://schemas.microsoft.com/office/word/2010/wordprocessingGroup" xmlns:wpi="http://schemas.microsoft.com/office/word/2010/wordprocessingInk" xmlns:wne="http://schemas.microsoft.com/office/word/2006/wordml" xmlns:wps="http://schemas.microsoft.com/office/word/2010/wordprocessingShape" mc:Ignorable="w14 w15 w16se w16cid wp14">
   <w:abstractNum w:abstractNumId="0" w15:restartNumberingAfterBreak="0">
     <w:nsid w:val="02163DE2"/>
     <w:multiLevelType w:val="multilevel"/>
@@ -2075,7 +2565,7 @@
 </file>
 
 <file path=word/styles.xml><?xml version="1.0" encoding="utf-8"?>
-<w:styles xmlns:mc="http://schemas.openxmlformats.org/markup-compatibility/2006" xmlns:r="http://schemas.openxmlformats.org/officeDocument/2006/relationships" xmlns:w="http://schemas.openxmlformats.org/wordprocessingml/2006/main" xmlns:w14="http://schemas.microsoft.com/office/word/2010/wordml" xmlns:w15="http://schemas.microsoft.com/office/word/2012/wordml" mc:Ignorable="w14 w15">
+<w:styles xmlns:mc="http://schemas.openxmlformats.org/markup-compatibility/2006" xmlns:r="http://schemas.openxmlformats.org/officeDocument/2006/relationships" xmlns:w="http://schemas.openxmlformats.org/wordprocessingml/2006/main" xmlns:w14="http://schemas.microsoft.com/office/word/2010/wordml" xmlns:w15="http://schemas.microsoft.com/office/word/2012/wordml" xmlns:w16cid="http://schemas.microsoft.com/office/word/2016/wordml/cid" xmlns:w16se="http://schemas.microsoft.com/office/word/2015/wordml/symex" mc:Ignorable="w14 w15 w16se w16cid">
   <w:docDefaults>
     <w:rPrDefault>
       <w:rPr>
@@ -2091,7 +2581,7 @@
       </w:pPr>
     </w:pPrDefault>
   </w:docDefaults>
-  <w:latentStyles w:defLockedState="0" w:defUIPriority="99" w:defSemiHidden="0" w:defUnhideWhenUsed="0" w:defQFormat="0" w:count="371">
+  <w:latentStyles w:defLockedState="0" w:defUIPriority="99" w:defSemiHidden="0" w:defUnhideWhenUsed="0" w:defQFormat="0" w:count="375">
     <w:lsdException w:name="Normal" w:uiPriority="0" w:qFormat="1"/>
     <w:lsdException w:name="heading 1" w:uiPriority="9" w:qFormat="1"/>
     <w:lsdException w:name="heading 2" w:semiHidden="1" w:uiPriority="9" w:unhideWhenUsed="1" w:qFormat="1"/>
@@ -2197,7 +2687,6 @@
     <w:lsdException w:name="HTML Sample" w:semiHidden="1" w:unhideWhenUsed="1"/>
     <w:lsdException w:name="HTML Typewriter" w:semiHidden="1" w:unhideWhenUsed="1"/>
     <w:lsdException w:name="HTML Variable" w:semiHidden="1" w:unhideWhenUsed="1"/>
-    <w:lsdException w:name="Normal Table" w:semiHidden="1" w:unhideWhenUsed="1"/>
     <w:lsdException w:name="annotation subject" w:semiHidden="1" w:unhideWhenUsed="1"/>
     <w:lsdException w:name="No List" w:semiHidden="1" w:unhideWhenUsed="1"/>
     <w:lsdException w:name="Outline List 1" w:semiHidden="1" w:unhideWhenUsed="1"/>
@@ -2241,10 +2730,8 @@
     <w:lsdException w:name="Table Elegant" w:semiHidden="1" w:unhideWhenUsed="1"/>
     <w:lsdException w:name="Table Professional" w:semiHidden="1" w:unhideWhenUsed="1"/>
     <w:lsdException w:name="Table Subtle 1" w:semiHidden="1" w:unhideWhenUsed="1"/>
-    <w:lsdException w:name="Table Subtle 2" w:semiHidden="1" w:unhideWhenUsed="1"/>
     <w:lsdException w:name="Table Web 1" w:semiHidden="1" w:unhideWhenUsed="1"/>
     <w:lsdException w:name="Table Web 2" w:semiHidden="1" w:unhideWhenUsed="1"/>
-    <w:lsdException w:name="Table Web 3" w:semiHidden="1" w:unhideWhenUsed="1"/>
     <w:lsdException w:name="Balloon Text" w:semiHidden="1" w:unhideWhenUsed="1"/>
     <w:lsdException w:name="Table Grid" w:uiPriority="39"/>
     <w:lsdException w:name="Table Theme" w:semiHidden="1" w:unhideWhenUsed="1"/>
@@ -2463,6 +2950,10 @@
     <w:lsdException w:name="List Table 5 Dark Accent 6" w:uiPriority="50"/>
     <w:lsdException w:name="List Table 6 Colorful Accent 6" w:uiPriority="51"/>
     <w:lsdException w:name="List Table 7 Colorful Accent 6" w:uiPriority="52"/>
+    <w:lsdException w:name="Mention" w:semiHidden="1" w:unhideWhenUsed="1"/>
+    <w:lsdException w:name="Smart Hyperlink" w:semiHidden="1" w:unhideWhenUsed="1"/>
+    <w:lsdException w:name="Hashtag" w:semiHidden="1" w:unhideWhenUsed="1"/>
+    <w:lsdException w:name="Unresolved Mention" w:semiHidden="1" w:unhideWhenUsed="1"/>
   </w:latentStyles>
   <w:style w:type="paragraph" w:default="1" w:styleId="Normal">
     <w:name w:val="Normal"/>

</xml_diff>